<commit_message>
Pruebas completas y carga de datos antiguos (previo visita con Liliana)
</commit_message>
<xml_diff>
--- a/Documentos/PANTALLAZOS.docx
+++ b/Documentos/PANTALLAZOS.docx
@@ -169,6 +169,7 @@
           </mc:Fallback>
         </mc:AlternateContent>
       </w:r>
+      <w:bookmarkStart w:id="0" w:name="_GoBack"/>
       <w:r>
         <w:rPr>
           <w:noProof/>
@@ -243,6 +244,7 @@
                                 </w14:textOutline>
                               </w:rPr>
                             </w:pPr>
+                            <w:proofErr w:type="spellStart"/>
                             <w:r>
                               <w:rPr>
                                 <w:color w:val="000000" w:themeColor="text1"/>
@@ -261,7 +263,28 @@
                                   <w14:round/>
                                 </w14:textOutline>
                               </w:rPr>
-                              <w:t>Dif: -50.000</w:t>
+                              <w:t>Dif</w:t>
+                            </w:r>
+                            <w:proofErr w:type="spellEnd"/>
+                            <w:r>
+                              <w:rPr>
+                                <w:color w:val="000000" w:themeColor="text1"/>
+                                <w:sz w:val="12"/>
+                                <w:lang w:val="es-CO"/>
+                                <w14:shadow w14:blurRad="38100" w14:dist="19050" w14:dir="2700000" w14:sx="100000" w14:sy="100000" w14:kx="0" w14:ky="0" w14:algn="tl">
+                                  <w14:schemeClr w14:val="dk1">
+                                    <w14:alpha w14:val="60000"/>
+                                  </w14:schemeClr>
+                                </w14:shadow>
+                                <w14:textOutline w14:w="9525" w14:cap="flat" w14:cmpd="sng" w14:algn="ctr">
+                                  <w14:solidFill>
+                                    <w14:srgbClr w14:val="000000"/>
+                                  </w14:solidFill>
+                                  <w14:prstDash w14:val="solid"/>
+                                  <w14:round/>
+                                </w14:textOutline>
+                              </w:rPr>
+                              <w:t>: -50.000</w:t>
                             </w:r>
                           </w:p>
                         </w:txbxContent>
@@ -304,6 +327,7 @@
                           </w14:textOutline>
                         </w:rPr>
                       </w:pPr>
+                      <w:proofErr w:type="spellStart"/>
                       <w:r>
                         <w:rPr>
                           <w:color w:val="000000" w:themeColor="text1"/>
@@ -322,7 +346,28 @@
                             <w14:round/>
                           </w14:textOutline>
                         </w:rPr>
-                        <w:t>Dif: -50.000</w:t>
+                        <w:t>Dif</w:t>
+                      </w:r>
+                      <w:proofErr w:type="spellEnd"/>
+                      <w:r>
+                        <w:rPr>
+                          <w:color w:val="000000" w:themeColor="text1"/>
+                          <w:sz w:val="12"/>
+                          <w:lang w:val="es-CO"/>
+                          <w14:shadow w14:blurRad="38100" w14:dist="19050" w14:dir="2700000" w14:sx="100000" w14:sy="100000" w14:kx="0" w14:ky="0" w14:algn="tl">
+                            <w14:schemeClr w14:val="dk1">
+                              <w14:alpha w14:val="60000"/>
+                            </w14:schemeClr>
+                          </w14:shadow>
+                          <w14:textOutline w14:w="9525" w14:cap="flat" w14:cmpd="sng" w14:algn="ctr">
+                            <w14:solidFill>
+                              <w14:srgbClr w14:val="000000"/>
+                            </w14:solidFill>
+                            <w14:prstDash w14:val="solid"/>
+                            <w14:round/>
+                          </w14:textOutline>
+                        </w:rPr>
+                        <w:t>: -50.000</w:t>
                       </w:r>
                     </w:p>
                   </w:txbxContent>
@@ -408,6 +453,7 @@
                                 </w14:textOutline>
                               </w:rPr>
                             </w:pPr>
+                            <w:proofErr w:type="spellStart"/>
                             <w:r>
                               <w:rPr>
                                 <w:color w:val="000000" w:themeColor="text1"/>
@@ -426,7 +472,28 @@
                                   <w14:round/>
                                 </w14:textOutline>
                               </w:rPr>
-                              <w:t>Dif: -50.000</w:t>
+                              <w:t>Dif</w:t>
+                            </w:r>
+                            <w:proofErr w:type="spellEnd"/>
+                            <w:r>
+                              <w:rPr>
+                                <w:color w:val="000000" w:themeColor="text1"/>
+                                <w:sz w:val="12"/>
+                                <w:lang w:val="es-CO"/>
+                                <w14:shadow w14:blurRad="38100" w14:dist="19050" w14:dir="2700000" w14:sx="100000" w14:sy="100000" w14:kx="0" w14:ky="0" w14:algn="tl">
+                                  <w14:schemeClr w14:val="dk1">
+                                    <w14:alpha w14:val="60000"/>
+                                  </w14:schemeClr>
+                                </w14:shadow>
+                                <w14:textOutline w14:w="9525" w14:cap="flat" w14:cmpd="sng" w14:algn="ctr">
+                                  <w14:solidFill>
+                                    <w14:srgbClr w14:val="000000"/>
+                                  </w14:solidFill>
+                                  <w14:prstDash w14:val="solid"/>
+                                  <w14:round/>
+                                </w14:textOutline>
+                              </w:rPr>
+                              <w:t>: -50.000</w:t>
                             </w:r>
                           </w:p>
                         </w:txbxContent>
@@ -473,6 +540,7 @@
                           </w14:textOutline>
                         </w:rPr>
                       </w:pPr>
+                      <w:proofErr w:type="spellStart"/>
                       <w:r>
                         <w:rPr>
                           <w:color w:val="000000" w:themeColor="text1"/>
@@ -491,7 +559,28 @@
                             <w14:round/>
                           </w14:textOutline>
                         </w:rPr>
-                        <w:t>Dif: -50.000</w:t>
+                        <w:t>Dif</w:t>
+                      </w:r>
+                      <w:proofErr w:type="spellEnd"/>
+                      <w:r>
+                        <w:rPr>
+                          <w:color w:val="000000" w:themeColor="text1"/>
+                          <w:sz w:val="12"/>
+                          <w:lang w:val="es-CO"/>
+                          <w14:shadow w14:blurRad="38100" w14:dist="19050" w14:dir="2700000" w14:sx="100000" w14:sy="100000" w14:kx="0" w14:ky="0" w14:algn="tl">
+                            <w14:schemeClr w14:val="dk1">
+                              <w14:alpha w14:val="60000"/>
+                            </w14:schemeClr>
+                          </w14:shadow>
+                          <w14:textOutline w14:w="9525" w14:cap="flat" w14:cmpd="sng" w14:algn="ctr">
+                            <w14:solidFill>
+                              <w14:srgbClr w14:val="000000"/>
+                            </w14:solidFill>
+                            <w14:prstDash w14:val="solid"/>
+                            <w14:round/>
+                          </w14:textOutline>
+                        </w:rPr>
+                        <w:t>: -50.000</w:t>
                       </w:r>
                     </w:p>
                   </w:txbxContent>
@@ -576,6 +665,7 @@
                                 </w14:textOutline>
                               </w:rPr>
                             </w:pPr>
+                            <w:proofErr w:type="spellStart"/>
                             <w:r>
                               <w:rPr>
                                 <w:color w:val="000000" w:themeColor="text1"/>
@@ -594,7 +684,28 @@
                                   <w14:round/>
                                 </w14:textOutline>
                               </w:rPr>
-                              <w:t>DIf: 30k (80 de debe)</w:t>
+                              <w:t>DIf</w:t>
+                            </w:r>
+                            <w:proofErr w:type="spellEnd"/>
+                            <w:r>
+                              <w:rPr>
+                                <w:color w:val="000000" w:themeColor="text1"/>
+                                <w:sz w:val="12"/>
+                                <w:lang w:val="es-CO"/>
+                                <w14:shadow w14:blurRad="38100" w14:dist="19050" w14:dir="2700000" w14:sx="100000" w14:sy="100000" w14:kx="0" w14:ky="0" w14:algn="tl">
+                                  <w14:schemeClr w14:val="dk1">
+                                    <w14:alpha w14:val="60000"/>
+                                  </w14:schemeClr>
+                                </w14:shadow>
+                                <w14:textOutline w14:w="9525" w14:cap="flat" w14:cmpd="sng" w14:algn="ctr">
+                                  <w14:solidFill>
+                                    <w14:srgbClr w14:val="000000"/>
+                                  </w14:solidFill>
+                                  <w14:prstDash w14:val="solid"/>
+                                  <w14:round/>
+                                </w14:textOutline>
+                              </w:rPr>
+                              <w:t>: 30k (80 de debe)</w:t>
                             </w:r>
                           </w:p>
                         </w:txbxContent>
@@ -643,6 +754,7 @@
                           </w14:textOutline>
                         </w:rPr>
                       </w:pPr>
+                      <w:proofErr w:type="spellStart"/>
                       <w:r>
                         <w:rPr>
                           <w:color w:val="000000" w:themeColor="text1"/>
@@ -661,7 +773,28 @@
                             <w14:round/>
                           </w14:textOutline>
                         </w:rPr>
-                        <w:t>DIf: 30k (80 de debe)</w:t>
+                        <w:t>DIf</w:t>
+                      </w:r>
+                      <w:proofErr w:type="spellEnd"/>
+                      <w:r>
+                        <w:rPr>
+                          <w:color w:val="000000" w:themeColor="text1"/>
+                          <w:sz w:val="12"/>
+                          <w:lang w:val="es-CO"/>
+                          <w14:shadow w14:blurRad="38100" w14:dist="19050" w14:dir="2700000" w14:sx="100000" w14:sy="100000" w14:kx="0" w14:ky="0" w14:algn="tl">
+                            <w14:schemeClr w14:val="dk1">
+                              <w14:alpha w14:val="60000"/>
+                            </w14:schemeClr>
+                          </w14:shadow>
+                          <w14:textOutline w14:w="9525" w14:cap="flat" w14:cmpd="sng" w14:algn="ctr">
+                            <w14:solidFill>
+                              <w14:srgbClr w14:val="000000"/>
+                            </w14:solidFill>
+                            <w14:prstDash w14:val="solid"/>
+                            <w14:round/>
+                          </w14:textOutline>
+                        </w:rPr>
+                        <w:t>: 30k (80 de debe)</w:t>
                       </w:r>
                     </w:p>
                   </w:txbxContent>
@@ -746,6 +879,7 @@
                                 </w14:textOutline>
                               </w:rPr>
                             </w:pPr>
+                            <w:proofErr w:type="spellStart"/>
                             <w:r>
                               <w:rPr>
                                 <w:color w:val="000000" w:themeColor="text1"/>
@@ -764,7 +898,28 @@
                                   <w14:round/>
                                 </w14:textOutline>
                               </w:rPr>
-                              <w:t>Dif: -50.000</w:t>
+                              <w:t>Dif</w:t>
+                            </w:r>
+                            <w:proofErr w:type="spellEnd"/>
+                            <w:r>
+                              <w:rPr>
+                                <w:color w:val="000000" w:themeColor="text1"/>
+                                <w:sz w:val="12"/>
+                                <w:lang w:val="es-CO"/>
+                                <w14:shadow w14:blurRad="38100" w14:dist="19050" w14:dir="2700000" w14:sx="100000" w14:sy="100000" w14:kx="0" w14:ky="0" w14:algn="tl">
+                                  <w14:schemeClr w14:val="dk1">
+                                    <w14:alpha w14:val="60000"/>
+                                  </w14:schemeClr>
+                                </w14:shadow>
+                                <w14:textOutline w14:w="9525" w14:cap="flat" w14:cmpd="sng" w14:algn="ctr">
+                                  <w14:solidFill>
+                                    <w14:srgbClr w14:val="000000"/>
+                                  </w14:solidFill>
+                                  <w14:prstDash w14:val="solid"/>
+                                  <w14:round/>
+                                </w14:textOutline>
+                              </w:rPr>
+                              <w:t>: -50.000</w:t>
                             </w:r>
                           </w:p>
                         </w:txbxContent>
@@ -807,6 +962,7 @@
                           </w14:textOutline>
                         </w:rPr>
                       </w:pPr>
+                      <w:proofErr w:type="spellStart"/>
                       <w:r>
                         <w:rPr>
                           <w:color w:val="000000" w:themeColor="text1"/>
@@ -825,7 +981,28 @@
                             <w14:round/>
                           </w14:textOutline>
                         </w:rPr>
-                        <w:t>Dif: -50.000</w:t>
+                        <w:t>Dif</w:t>
+                      </w:r>
+                      <w:proofErr w:type="spellEnd"/>
+                      <w:r>
+                        <w:rPr>
+                          <w:color w:val="000000" w:themeColor="text1"/>
+                          <w:sz w:val="12"/>
+                          <w:lang w:val="es-CO"/>
+                          <w14:shadow w14:blurRad="38100" w14:dist="19050" w14:dir="2700000" w14:sx="100000" w14:sy="100000" w14:kx="0" w14:ky="0" w14:algn="tl">
+                            <w14:schemeClr w14:val="dk1">
+                              <w14:alpha w14:val="60000"/>
+                            </w14:schemeClr>
+                          </w14:shadow>
+                          <w14:textOutline w14:w="9525" w14:cap="flat" w14:cmpd="sng" w14:algn="ctr">
+                            <w14:solidFill>
+                              <w14:srgbClr w14:val="000000"/>
+                            </w14:solidFill>
+                            <w14:prstDash w14:val="solid"/>
+                            <w14:round/>
+                          </w14:textOutline>
+                        </w:rPr>
+                        <w:t>: -50.000</w:t>
                       </w:r>
                     </w:p>
                   </w:txbxContent>
@@ -909,6 +1086,7 @@
                                 </w14:textOutline>
                               </w:rPr>
                             </w:pPr>
+                            <w:proofErr w:type="spellStart"/>
                             <w:r>
                               <w:rPr>
                                 <w:color w:val="000000" w:themeColor="text1"/>
@@ -927,7 +1105,28 @@
                                   <w14:round/>
                                 </w14:textOutline>
                               </w:rPr>
-                              <w:t>Dif: -50.000</w:t>
+                              <w:t>Dif</w:t>
+                            </w:r>
+                            <w:proofErr w:type="spellEnd"/>
+                            <w:r>
+                              <w:rPr>
+                                <w:color w:val="000000" w:themeColor="text1"/>
+                                <w:sz w:val="12"/>
+                                <w:lang w:val="es-CO"/>
+                                <w14:shadow w14:blurRad="38100" w14:dist="19050" w14:dir="2700000" w14:sx="100000" w14:sy="100000" w14:kx="0" w14:ky="0" w14:algn="tl">
+                                  <w14:schemeClr w14:val="dk1">
+                                    <w14:alpha w14:val="60000"/>
+                                  </w14:schemeClr>
+                                </w14:shadow>
+                                <w14:textOutline w14:w="9525" w14:cap="flat" w14:cmpd="sng" w14:algn="ctr">
+                                  <w14:solidFill>
+                                    <w14:srgbClr w14:val="000000"/>
+                                  </w14:solidFill>
+                                  <w14:prstDash w14:val="solid"/>
+                                  <w14:round/>
+                                </w14:textOutline>
+                              </w:rPr>
+                              <w:t>: -50.000</w:t>
                             </w:r>
                           </w:p>
                         </w:txbxContent>
@@ -970,6 +1169,7 @@
                           </w14:textOutline>
                         </w:rPr>
                       </w:pPr>
+                      <w:proofErr w:type="spellStart"/>
                       <w:r>
                         <w:rPr>
                           <w:color w:val="000000" w:themeColor="text1"/>
@@ -988,7 +1188,28 @@
                             <w14:round/>
                           </w14:textOutline>
                         </w:rPr>
-                        <w:t>Dif: -50.000</w:t>
+                        <w:t>Dif</w:t>
+                      </w:r>
+                      <w:proofErr w:type="spellEnd"/>
+                      <w:r>
+                        <w:rPr>
+                          <w:color w:val="000000" w:themeColor="text1"/>
+                          <w:sz w:val="12"/>
+                          <w:lang w:val="es-CO"/>
+                          <w14:shadow w14:blurRad="38100" w14:dist="19050" w14:dir="2700000" w14:sx="100000" w14:sy="100000" w14:kx="0" w14:ky="0" w14:algn="tl">
+                            <w14:schemeClr w14:val="dk1">
+                              <w14:alpha w14:val="60000"/>
+                            </w14:schemeClr>
+                          </w14:shadow>
+                          <w14:textOutline w14:w="9525" w14:cap="flat" w14:cmpd="sng" w14:algn="ctr">
+                            <w14:solidFill>
+                              <w14:srgbClr w14:val="000000"/>
+                            </w14:solidFill>
+                            <w14:prstDash w14:val="solid"/>
+                            <w14:round/>
+                          </w14:textOutline>
+                        </w:rPr>
+                        <w:t>: -50.000</w:t>
                       </w:r>
                     </w:p>
                   </w:txbxContent>
@@ -998,6 +1219,7 @@
           </mc:Fallback>
         </mc:AlternateContent>
       </w:r>
+      <w:bookmarkEnd w:id="0"/>
       <w:r>
         <w:rPr>
           <w:noProof/>
@@ -2984,6 +3206,10 @@
     <w:p/>
     <w:p>
       <w:r>
+        <w:rPr>
+          <w:noProof/>
+          <w:lang w:val="es-CO" w:eastAsia="es-CO"/>
+        </w:rPr>
         <mc:AlternateContent>
           <mc:Choice Requires="wps">
             <w:drawing>
@@ -3058,6 +3284,10 @@
         </mc:AlternateContent>
       </w:r>
       <w:r>
+        <w:rPr>
+          <w:noProof/>
+          <w:lang w:val="es-CO" w:eastAsia="es-CO"/>
+        </w:rPr>
         <mc:AlternateContent>
           <mc:Choice Requires="wps">
             <w:drawing>
@@ -3129,6 +3359,10 @@
         </mc:AlternateContent>
       </w:r>
       <w:r>
+        <w:rPr>
+          <w:noProof/>
+          <w:lang w:val="es-CO" w:eastAsia="es-CO"/>
+        </w:rPr>
         <mc:AlternateContent>
           <mc:Choice Requires="wps">
             <w:drawing>
@@ -3236,6 +3470,10 @@
         </mc:AlternateContent>
       </w:r>
       <w:r>
+        <w:rPr>
+          <w:noProof/>
+          <w:lang w:val="es-CO" w:eastAsia="es-CO"/>
+        </w:rPr>
         <mc:AlternateContent>
           <mc:Choice Requires="wps">
             <w:drawing>
@@ -3354,8 +3592,6 @@
           </wp:inline>
         </w:drawing>
       </w:r>
-      <w:bookmarkStart w:id="0" w:name="_GoBack"/>
-      <w:bookmarkEnd w:id="0"/>
     </w:p>
     <w:sectPr>
       <w:pgSz w:w="11906" w:h="16838"/>

</xml_diff>

<commit_message>
Versión 2, después de revisión con Liliana
</commit_message>
<xml_diff>
--- a/Documentos/PANTALLAZOS.docx
+++ b/Documentos/PANTALLAZOS.docx
@@ -169,7 +169,6 @@
           </mc:Fallback>
         </mc:AlternateContent>
       </w:r>
-      <w:bookmarkStart w:id="0" w:name="_GoBack"/>
       <w:r>
         <w:rPr>
           <w:noProof/>
@@ -1219,7 +1218,6 @@
           </mc:Fallback>
         </mc:AlternateContent>
       </w:r>
-      <w:bookmarkEnd w:id="0"/>
       <w:r>
         <w:rPr>
           <w:noProof/>
@@ -1796,773 +1794,6 @@
         </w:drawing>
       </w:r>
     </w:p>
-    <w:p>
-      <w:r>
-        <w:rPr>
-          <w:noProof/>
-          <w:lang w:val="es-CO" w:eastAsia="es-CO"/>
-        </w:rPr>
-        <mc:AlternateContent>
-          <mc:Choice Requires="wps">
-            <w:drawing>
-              <wp:anchor distT="0" distB="0" distL="114300" distR="114300" simplePos="0" relativeHeight="251693056" behindDoc="0" locked="0" layoutInCell="1" allowOverlap="1" wp14:anchorId="5FB20FA1" wp14:editId="54D57952">
-                <wp:simplePos x="0" y="0"/>
-                <wp:positionH relativeFrom="page">
-                  <wp:posOffset>6551295</wp:posOffset>
-                </wp:positionH>
-                <wp:positionV relativeFrom="paragraph">
-                  <wp:posOffset>1930095</wp:posOffset>
-                </wp:positionV>
-                <wp:extent cx="891540" cy="409575"/>
-                <wp:effectExtent l="0" t="0" r="22860" b="28575"/>
-                <wp:wrapNone/>
-                <wp:docPr id="25" name="Rectangle 25"/>
-                <wp:cNvGraphicFramePr/>
-                <a:graphic xmlns:a="http://schemas.openxmlformats.org/drawingml/2006/main">
-                  <a:graphicData uri="http://schemas.microsoft.com/office/word/2010/wordprocessingShape">
-                    <wps:wsp>
-                      <wps:cNvSpPr/>
-                      <wps:spPr>
-                        <a:xfrm>
-                          <a:off x="0" y="0"/>
-                          <a:ext cx="891540" cy="409575"/>
-                        </a:xfrm>
-                        <a:prstGeom prst="rect">
-                          <a:avLst/>
-                        </a:prstGeom>
-                      </wps:spPr>
-                      <wps:style>
-                        <a:lnRef idx="2">
-                          <a:schemeClr val="dk1">
-                            <a:shade val="50000"/>
-                          </a:schemeClr>
-                        </a:lnRef>
-                        <a:fillRef idx="1">
-                          <a:schemeClr val="dk1"/>
-                        </a:fillRef>
-                        <a:effectRef idx="0">
-                          <a:schemeClr val="dk1"/>
-                        </a:effectRef>
-                        <a:fontRef idx="minor">
-                          <a:schemeClr val="lt1"/>
-                        </a:fontRef>
-                      </wps:style>
-                      <wps:txbx>
-                        <w:txbxContent>
-                          <w:p>
-                            <w:pPr>
-                              <w:jc w:val="center"/>
-                              <w:rPr>
-                                <w:sz w:val="12"/>
-                                <w:lang w:val="es-CO"/>
-                              </w:rPr>
-                            </w:pPr>
-                            <w:r>
-                              <w:rPr>
-                                <w:sz w:val="12"/>
-                                <w:lang w:val="es-CO"/>
-                              </w:rPr>
-                              <w:t>Da diferente en todos menos en el 7’. No es posible validar</w:t>
-                            </w:r>
-                          </w:p>
-                        </w:txbxContent>
-                      </wps:txbx>
-                      <wps:bodyPr rot="0" spcFirstLastPara="0" vertOverflow="overflow" horzOverflow="overflow" vert="horz" wrap="square" lIns="91440" tIns="45720" rIns="91440" bIns="45720" numCol="1" spcCol="0" rtlCol="0" fromWordArt="0" anchor="ctr" anchorCtr="0" forceAA="0" compatLnSpc="1">
-                        <a:prstTxWarp prst="textNoShape">
-                          <a:avLst/>
-                        </a:prstTxWarp>
-                        <a:noAutofit/>
-                      </wps:bodyPr>
-                    </wps:wsp>
-                  </a:graphicData>
-                </a:graphic>
-                <wp14:sizeRelH relativeFrom="margin">
-                  <wp14:pctWidth>0</wp14:pctWidth>
-                </wp14:sizeRelH>
-                <wp14:sizeRelV relativeFrom="margin">
-                  <wp14:pctHeight>0</wp14:pctHeight>
-                </wp14:sizeRelV>
-              </wp:anchor>
-            </w:drawing>
-          </mc:Choice>
-          <mc:Fallback>
-            <w:pict>
-              <v:rect w14:anchorId="5FB20FA1" id="Rectangle 25" o:spid="_x0000_s1031" style="position:absolute;margin-left:515.85pt;margin-top:152pt;width:70.2pt;height:32.25pt;z-index:251693056;visibility:visible;mso-wrap-style:square;mso-width-percent:0;mso-height-percent:0;mso-wrap-distance-left:9pt;mso-wrap-distance-top:0;mso-wrap-distance-right:9pt;mso-wrap-distance-bottom:0;mso-position-horizontal:absolute;mso-position-horizontal-relative:page;mso-position-vertical:absolute;mso-position-vertical-relative:text;mso-width-percent:0;mso-height-percent:0;mso-width-relative:margin;mso-height-relative:margin;v-text-anchor:middle" o:gfxdata="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" fillcolor="black [3200]" strokecolor="black [1600]" strokeweight="1pt">
-                <v:textbox>
-                  <w:txbxContent>
-                    <w:p>
-                      <w:pPr>
-                        <w:jc w:val="center"/>
-                        <w:rPr>
-                          <w:sz w:val="12"/>
-                          <w:lang w:val="es-CO"/>
-                        </w:rPr>
-                      </w:pPr>
-                      <w:r>
-                        <w:rPr>
-                          <w:sz w:val="12"/>
-                          <w:lang w:val="es-CO"/>
-                        </w:rPr>
-                        <w:t>Da diferente en todos menos en el 7’. No es posible validar</w:t>
-                      </w:r>
-                    </w:p>
-                  </w:txbxContent>
-                </v:textbox>
-                <w10:wrap anchorx="page"/>
-              </v:rect>
-            </w:pict>
-          </mc:Fallback>
-        </mc:AlternateContent>
-      </w:r>
-      <w:r>
-        <w:rPr>
-          <w:noProof/>
-          <w:lang w:val="es-CO" w:eastAsia="es-CO"/>
-        </w:rPr>
-        <mc:AlternateContent>
-          <mc:Choice Requires="wps">
-            <w:drawing>
-              <wp:anchor distT="0" distB="0" distL="114300" distR="114300" simplePos="0" relativeHeight="251700224" behindDoc="0" locked="0" layoutInCell="1" allowOverlap="1" wp14:anchorId="09D4AA54" wp14:editId="25ABB94E">
-                <wp:simplePos x="0" y="0"/>
-                <wp:positionH relativeFrom="column">
-                  <wp:posOffset>3462605</wp:posOffset>
-                </wp:positionH>
-                <wp:positionV relativeFrom="paragraph">
-                  <wp:posOffset>1612645</wp:posOffset>
-                </wp:positionV>
-                <wp:extent cx="204826" cy="94717"/>
-                <wp:effectExtent l="0" t="38100" r="62230" b="19685"/>
-                <wp:wrapNone/>
-                <wp:docPr id="29" name="Straight Arrow Connector 29"/>
-                <wp:cNvGraphicFramePr/>
-                <a:graphic xmlns:a="http://schemas.openxmlformats.org/drawingml/2006/main">
-                  <a:graphicData uri="http://schemas.microsoft.com/office/word/2010/wordprocessingShape">
-                    <wps:wsp>
-                      <wps:cNvCnPr/>
-                      <wps:spPr>
-                        <a:xfrm flipV="1">
-                          <a:off x="0" y="0"/>
-                          <a:ext cx="204826" cy="94717"/>
-                        </a:xfrm>
-                        <a:prstGeom prst="straightConnector1">
-                          <a:avLst/>
-                        </a:prstGeom>
-                        <a:ln w="12700">
-                          <a:solidFill>
-                            <a:srgbClr val="FF0000"/>
-                          </a:solidFill>
-                          <a:tailEnd type="triangle"/>
-                        </a:ln>
-                      </wps:spPr>
-                      <wps:style>
-                        <a:lnRef idx="1">
-                          <a:schemeClr val="accent1"/>
-                        </a:lnRef>
-                        <a:fillRef idx="0">
-                          <a:schemeClr val="accent1"/>
-                        </a:fillRef>
-                        <a:effectRef idx="0">
-                          <a:schemeClr val="accent1"/>
-                        </a:effectRef>
-                        <a:fontRef idx="minor">
-                          <a:schemeClr val="tx1"/>
-                        </a:fontRef>
-                      </wps:style>
-                      <wps:bodyPr/>
-                    </wps:wsp>
-                  </a:graphicData>
-                </a:graphic>
-                <wp14:sizeRelH relativeFrom="margin">
-                  <wp14:pctWidth>0</wp14:pctWidth>
-                </wp14:sizeRelH>
-                <wp14:sizeRelV relativeFrom="margin">
-                  <wp14:pctHeight>0</wp14:pctHeight>
-                </wp14:sizeRelV>
-              </wp:anchor>
-            </w:drawing>
-          </mc:Choice>
-          <mc:Fallback>
-            <w:pict>
-              <v:shape w14:anchorId="25655590" id="Straight Arrow Connector 29" o:spid="_x0000_s1026" type="#_x0000_t32" style="position:absolute;margin-left:272.65pt;margin-top:127pt;width:16.15pt;height:7.45pt;flip:y;z-index:251700224;visibility:visible;mso-wrap-style:square;mso-width-percent:0;mso-height-percent:0;mso-wrap-distance-left:9pt;mso-wrap-distance-top:0;mso-wrap-distance-right:9pt;mso-wrap-distance-bottom:0;mso-position-horizontal:absolute;mso-position-horizontal-relative:text;mso-position-vertical:absolute;mso-position-vertical-relative:text;mso-width-percent:0;mso-height-percent:0;mso-width-relative:margin;mso-height-relative:margin" o:gfxdata="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" strokecolor="red" strokeweight="1pt">
-                <v:stroke endarrow="block" joinstyle="miter"/>
-              </v:shape>
-            </w:pict>
-          </mc:Fallback>
-        </mc:AlternateContent>
-      </w:r>
-      <w:r>
-        <w:rPr>
-          <w:noProof/>
-          <w:lang w:val="es-CO" w:eastAsia="es-CO"/>
-        </w:rPr>
-        <mc:AlternateContent>
-          <mc:Choice Requires="wps">
-            <w:drawing>
-              <wp:anchor distT="0" distB="0" distL="114300" distR="114300" simplePos="0" relativeHeight="251698176" behindDoc="0" locked="0" layoutInCell="1" allowOverlap="1" wp14:anchorId="4B6D863B" wp14:editId="24C7B4A8">
-                <wp:simplePos x="0" y="0"/>
-                <wp:positionH relativeFrom="margin">
-                  <wp:posOffset>3679825</wp:posOffset>
-                </wp:positionH>
-                <wp:positionV relativeFrom="paragraph">
-                  <wp:posOffset>1573200</wp:posOffset>
-                </wp:positionV>
-                <wp:extent cx="1719072" cy="87731"/>
-                <wp:effectExtent l="0" t="0" r="14605" b="26670"/>
-                <wp:wrapNone/>
-                <wp:docPr id="28" name="Rectangle 28"/>
-                <wp:cNvGraphicFramePr/>
-                <a:graphic xmlns:a="http://schemas.openxmlformats.org/drawingml/2006/main">
-                  <a:graphicData uri="http://schemas.microsoft.com/office/word/2010/wordprocessingShape">
-                    <wps:wsp>
-                      <wps:cNvSpPr/>
-                      <wps:spPr>
-                        <a:xfrm>
-                          <a:off x="0" y="0"/>
-                          <a:ext cx="1719072" cy="87731"/>
-                        </a:xfrm>
-                        <a:prstGeom prst="rect">
-                          <a:avLst/>
-                        </a:prstGeom>
-                        <a:noFill/>
-                        <a:ln>
-                          <a:solidFill>
-                            <a:srgbClr val="FF0000"/>
-                          </a:solidFill>
-                        </a:ln>
-                      </wps:spPr>
-                      <wps:style>
-                        <a:lnRef idx="2">
-                          <a:schemeClr val="accent1">
-                            <a:shade val="50000"/>
-                          </a:schemeClr>
-                        </a:lnRef>
-                        <a:fillRef idx="1">
-                          <a:schemeClr val="accent1"/>
-                        </a:fillRef>
-                        <a:effectRef idx="0">
-                          <a:schemeClr val="accent1"/>
-                        </a:effectRef>
-                        <a:fontRef idx="minor">
-                          <a:schemeClr val="lt1"/>
-                        </a:fontRef>
-                      </wps:style>
-                      <wps:bodyPr rot="0" spcFirstLastPara="0" vertOverflow="overflow" horzOverflow="overflow" vert="horz" wrap="square" lIns="91440" tIns="45720" rIns="91440" bIns="45720" numCol="1" spcCol="0" rtlCol="0" fromWordArt="0" anchor="ctr" anchorCtr="0" forceAA="0" compatLnSpc="1">
-                        <a:prstTxWarp prst="textNoShape">
-                          <a:avLst/>
-                        </a:prstTxWarp>
-                        <a:noAutofit/>
-                      </wps:bodyPr>
-                    </wps:wsp>
-                  </a:graphicData>
-                </a:graphic>
-                <wp14:sizeRelH relativeFrom="margin">
-                  <wp14:pctWidth>0</wp14:pctWidth>
-                </wp14:sizeRelH>
-                <wp14:sizeRelV relativeFrom="margin">
-                  <wp14:pctHeight>0</wp14:pctHeight>
-                </wp14:sizeRelV>
-              </wp:anchor>
-            </w:drawing>
-          </mc:Choice>
-          <mc:Fallback>
-            <w:pict>
-              <v:rect w14:anchorId="6F33351E" id="Rectangle 28" o:spid="_x0000_s1026" style="position:absolute;margin-left:289.75pt;margin-top:123.85pt;width:135.35pt;height:6.9pt;z-index:251698176;visibility:visible;mso-wrap-style:square;mso-width-percent:0;mso-height-percent:0;mso-wrap-distance-left:9pt;mso-wrap-distance-top:0;mso-wrap-distance-right:9pt;mso-wrap-distance-bottom:0;mso-position-horizontal:absolute;mso-position-horizontal-relative:margin;mso-position-vertical:absolute;mso-position-vertical-relative:text;mso-width-percent:0;mso-height-percent:0;mso-width-relative:margin;mso-height-relative:margin;v-text-anchor:middle" o:gfxdata="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" filled="f" strokecolor="red" strokeweight="1pt">
-                <w10:wrap anchorx="margin"/>
-              </v:rect>
-            </w:pict>
-          </mc:Fallback>
-        </mc:AlternateContent>
-      </w:r>
-      <w:r>
-        <w:rPr>
-          <w:noProof/>
-          <w:lang w:val="es-CO" w:eastAsia="es-CO"/>
-        </w:rPr>
-        <mc:AlternateContent>
-          <mc:Choice Requires="wps">
-            <w:drawing>
-              <wp:anchor distT="0" distB="0" distL="114300" distR="114300" simplePos="0" relativeHeight="251696128" behindDoc="0" locked="0" layoutInCell="1" allowOverlap="1" wp14:anchorId="73BC2E54" wp14:editId="04E22C8B">
-                <wp:simplePos x="0" y="0"/>
-                <wp:positionH relativeFrom="column">
-                  <wp:posOffset>3484550</wp:posOffset>
-                </wp:positionH>
-                <wp:positionV relativeFrom="paragraph">
-                  <wp:posOffset>1334668</wp:posOffset>
-                </wp:positionV>
-                <wp:extent cx="519379" cy="212141"/>
-                <wp:effectExtent l="0" t="38100" r="52705" b="35560"/>
-                <wp:wrapNone/>
-                <wp:docPr id="27" name="Straight Arrow Connector 27"/>
-                <wp:cNvGraphicFramePr/>
-                <a:graphic xmlns:a="http://schemas.openxmlformats.org/drawingml/2006/main">
-                  <a:graphicData uri="http://schemas.microsoft.com/office/word/2010/wordprocessingShape">
-                    <wps:wsp>
-                      <wps:cNvCnPr/>
-                      <wps:spPr>
-                        <a:xfrm flipV="1">
-                          <a:off x="0" y="0"/>
-                          <a:ext cx="519379" cy="212141"/>
-                        </a:xfrm>
-                        <a:prstGeom prst="straightConnector1">
-                          <a:avLst/>
-                        </a:prstGeom>
-                        <a:ln w="12700">
-                          <a:solidFill>
-                            <a:srgbClr val="FF0000"/>
-                          </a:solidFill>
-                          <a:tailEnd type="triangle"/>
-                        </a:ln>
-                      </wps:spPr>
-                      <wps:style>
-                        <a:lnRef idx="1">
-                          <a:schemeClr val="accent1"/>
-                        </a:lnRef>
-                        <a:fillRef idx="0">
-                          <a:schemeClr val="accent1"/>
-                        </a:fillRef>
-                        <a:effectRef idx="0">
-                          <a:schemeClr val="accent1"/>
-                        </a:effectRef>
-                        <a:fontRef idx="minor">
-                          <a:schemeClr val="tx1"/>
-                        </a:fontRef>
-                      </wps:style>
-                      <wps:bodyPr/>
-                    </wps:wsp>
-                  </a:graphicData>
-                </a:graphic>
-              </wp:anchor>
-            </w:drawing>
-          </mc:Choice>
-          <mc:Fallback>
-            <w:pict>
-              <v:shape w14:anchorId="5AF250C3" id="Straight Arrow Connector 27" o:spid="_x0000_s1026" type="#_x0000_t32" style="position:absolute;margin-left:274.35pt;margin-top:105.1pt;width:40.9pt;height:16.7pt;flip:y;z-index:251696128;visibility:visible;mso-wrap-style:square;mso-wrap-distance-left:9pt;mso-wrap-distance-top:0;mso-wrap-distance-right:9pt;mso-wrap-distance-bottom:0;mso-position-horizontal:absolute;mso-position-horizontal-relative:text;mso-position-vertical:absolute;mso-position-vertical-relative:text" o:gfxdata="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" strokecolor="red" strokeweight="1pt">
-                <v:stroke endarrow="block" joinstyle="miter"/>
-              </v:shape>
-            </w:pict>
-          </mc:Fallback>
-        </mc:AlternateContent>
-      </w:r>
-      <w:r>
-        <w:rPr>
-          <w:noProof/>
-          <w:lang w:val="es-CO" w:eastAsia="es-CO"/>
-        </w:rPr>
-        <mc:AlternateContent>
-          <mc:Choice Requires="wps">
-            <w:drawing>
-              <wp:anchor distT="0" distB="0" distL="114300" distR="114300" simplePos="0" relativeHeight="251695104" behindDoc="0" locked="0" layoutInCell="1" allowOverlap="1" wp14:anchorId="5989D9F4" wp14:editId="1C43E721">
-                <wp:simplePos x="0" y="0"/>
-                <wp:positionH relativeFrom="margin">
-                  <wp:posOffset>3623538</wp:posOffset>
-                </wp:positionH>
-                <wp:positionV relativeFrom="paragraph">
-                  <wp:posOffset>1107897</wp:posOffset>
-                </wp:positionV>
-                <wp:extent cx="1799539" cy="212141"/>
-                <wp:effectExtent l="0" t="0" r="10795" b="16510"/>
-                <wp:wrapNone/>
-                <wp:docPr id="26" name="Rectangle 26"/>
-                <wp:cNvGraphicFramePr/>
-                <a:graphic xmlns:a="http://schemas.openxmlformats.org/drawingml/2006/main">
-                  <a:graphicData uri="http://schemas.microsoft.com/office/word/2010/wordprocessingShape">
-                    <wps:wsp>
-                      <wps:cNvSpPr/>
-                      <wps:spPr>
-                        <a:xfrm>
-                          <a:off x="0" y="0"/>
-                          <a:ext cx="1799539" cy="212141"/>
-                        </a:xfrm>
-                        <a:prstGeom prst="rect">
-                          <a:avLst/>
-                        </a:prstGeom>
-                        <a:noFill/>
-                        <a:ln>
-                          <a:solidFill>
-                            <a:srgbClr val="FF0000"/>
-                          </a:solidFill>
-                        </a:ln>
-                      </wps:spPr>
-                      <wps:style>
-                        <a:lnRef idx="2">
-                          <a:schemeClr val="accent1">
-                            <a:shade val="50000"/>
-                          </a:schemeClr>
-                        </a:lnRef>
-                        <a:fillRef idx="1">
-                          <a:schemeClr val="accent1"/>
-                        </a:fillRef>
-                        <a:effectRef idx="0">
-                          <a:schemeClr val="accent1"/>
-                        </a:effectRef>
-                        <a:fontRef idx="minor">
-                          <a:schemeClr val="lt1"/>
-                        </a:fontRef>
-                      </wps:style>
-                      <wps:bodyPr rot="0" spcFirstLastPara="0" vertOverflow="overflow" horzOverflow="overflow" vert="horz" wrap="square" lIns="91440" tIns="45720" rIns="91440" bIns="45720" numCol="1" spcCol="0" rtlCol="0" fromWordArt="0" anchor="ctr" anchorCtr="0" forceAA="0" compatLnSpc="1">
-                        <a:prstTxWarp prst="textNoShape">
-                          <a:avLst/>
-                        </a:prstTxWarp>
-                        <a:noAutofit/>
-                      </wps:bodyPr>
-                    </wps:wsp>
-                  </a:graphicData>
-                </a:graphic>
-                <wp14:sizeRelH relativeFrom="margin">
-                  <wp14:pctWidth>0</wp14:pctWidth>
-                </wp14:sizeRelH>
-                <wp14:sizeRelV relativeFrom="margin">
-                  <wp14:pctHeight>0</wp14:pctHeight>
-                </wp14:sizeRelV>
-              </wp:anchor>
-            </w:drawing>
-          </mc:Choice>
-          <mc:Fallback>
-            <w:pict>
-              <v:rect w14:anchorId="731FFEC6" id="Rectangle 26" o:spid="_x0000_s1026" style="position:absolute;margin-left:285.3pt;margin-top:87.25pt;width:141.7pt;height:16.7pt;z-index:251695104;visibility:visible;mso-wrap-style:square;mso-width-percent:0;mso-height-percent:0;mso-wrap-distance-left:9pt;mso-wrap-distance-top:0;mso-wrap-distance-right:9pt;mso-wrap-distance-bottom:0;mso-position-horizontal:absolute;mso-position-horizontal-relative:margin;mso-position-vertical:absolute;mso-position-vertical-relative:text;mso-width-percent:0;mso-height-percent:0;mso-width-relative:margin;mso-height-relative:margin;v-text-anchor:middle" o:gfxdata="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" filled="f" strokecolor="red" strokeweight="1pt">
-                <w10:wrap anchorx="margin"/>
-              </v:rect>
-            </w:pict>
-          </mc:Fallback>
-        </mc:AlternateContent>
-      </w:r>
-      <w:r>
-        <w:rPr>
-          <w:noProof/>
-          <w:lang w:val="es-CO" w:eastAsia="es-CO"/>
-        </w:rPr>
-        <mc:AlternateContent>
-          <mc:Choice Requires="wps">
-            <w:drawing>
-              <wp:anchor distT="0" distB="0" distL="114300" distR="114300" simplePos="0" relativeHeight="251691008" behindDoc="0" locked="0" layoutInCell="1" allowOverlap="1" wp14:anchorId="29FFA664" wp14:editId="5942C565">
-                <wp:simplePos x="0" y="0"/>
-                <wp:positionH relativeFrom="margin">
-                  <wp:align>right</wp:align>
-                </wp:positionH>
-                <wp:positionV relativeFrom="paragraph">
-                  <wp:posOffset>1927200</wp:posOffset>
-                </wp:positionV>
-                <wp:extent cx="1755648" cy="446227"/>
-                <wp:effectExtent l="0" t="0" r="16510" b="11430"/>
-                <wp:wrapNone/>
-                <wp:docPr id="24" name="Rectangle 24"/>
-                <wp:cNvGraphicFramePr/>
-                <a:graphic xmlns:a="http://schemas.openxmlformats.org/drawingml/2006/main">
-                  <a:graphicData uri="http://schemas.microsoft.com/office/word/2010/wordprocessingShape">
-                    <wps:wsp>
-                      <wps:cNvSpPr/>
-                      <wps:spPr>
-                        <a:xfrm>
-                          <a:off x="0" y="0"/>
-                          <a:ext cx="1755648" cy="446227"/>
-                        </a:xfrm>
-                        <a:prstGeom prst="rect">
-                          <a:avLst/>
-                        </a:prstGeom>
-                        <a:noFill/>
-                        <a:ln>
-                          <a:solidFill>
-                            <a:srgbClr val="FF0000"/>
-                          </a:solidFill>
-                        </a:ln>
-                      </wps:spPr>
-                      <wps:style>
-                        <a:lnRef idx="2">
-                          <a:schemeClr val="accent1">
-                            <a:shade val="50000"/>
-                          </a:schemeClr>
-                        </a:lnRef>
-                        <a:fillRef idx="1">
-                          <a:schemeClr val="accent1"/>
-                        </a:fillRef>
-                        <a:effectRef idx="0">
-                          <a:schemeClr val="accent1"/>
-                        </a:effectRef>
-                        <a:fontRef idx="minor">
-                          <a:schemeClr val="lt1"/>
-                        </a:fontRef>
-                      </wps:style>
-                      <wps:bodyPr rot="0" spcFirstLastPara="0" vertOverflow="overflow" horzOverflow="overflow" vert="horz" wrap="square" lIns="91440" tIns="45720" rIns="91440" bIns="45720" numCol="1" spcCol="0" rtlCol="0" fromWordArt="0" anchor="ctr" anchorCtr="0" forceAA="0" compatLnSpc="1">
-                        <a:prstTxWarp prst="textNoShape">
-                          <a:avLst/>
-                        </a:prstTxWarp>
-                        <a:noAutofit/>
-                      </wps:bodyPr>
-                    </wps:wsp>
-                  </a:graphicData>
-                </a:graphic>
-                <wp14:sizeRelH relativeFrom="margin">
-                  <wp14:pctWidth>0</wp14:pctWidth>
-                </wp14:sizeRelH>
-                <wp14:sizeRelV relativeFrom="margin">
-                  <wp14:pctHeight>0</wp14:pctHeight>
-                </wp14:sizeRelV>
-              </wp:anchor>
-            </w:drawing>
-          </mc:Choice>
-          <mc:Fallback>
-            <w:pict>
-              <v:rect w14:anchorId="3B2CAA56" id="Rectangle 24" o:spid="_x0000_s1026" style="position:absolute;margin-left:87.05pt;margin-top:151.75pt;width:138.25pt;height:35.15pt;z-index:251691008;visibility:visible;mso-wrap-style:square;mso-width-percent:0;mso-height-percent:0;mso-wrap-distance-left:9pt;mso-wrap-distance-top:0;mso-wrap-distance-right:9pt;mso-wrap-distance-bottom:0;mso-position-horizontal:right;mso-position-horizontal-relative:margin;mso-position-vertical:absolute;mso-position-vertical-relative:text;mso-width-percent:0;mso-height-percent:0;mso-width-relative:margin;mso-height-relative:margin;v-text-anchor:middle" o:gfxdata="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" filled="f" strokecolor="red" strokeweight="1pt">
-                <w10:wrap anchorx="margin"/>
-              </v:rect>
-            </w:pict>
-          </mc:Fallback>
-        </mc:AlternateContent>
-      </w:r>
-      <w:r>
-        <w:rPr>
-          <w:noProof/>
-          <w:lang w:val="es-CO" w:eastAsia="es-CO"/>
-        </w:rPr>
-        <mc:AlternateContent>
-          <mc:Choice Requires="wps">
-            <w:drawing>
-              <wp:anchor distT="0" distB="0" distL="114300" distR="114300" simplePos="0" relativeHeight="251688960" behindDoc="0" locked="0" layoutInCell="1" allowOverlap="1" wp14:anchorId="7A618D7F" wp14:editId="28EAFA02">
-                <wp:simplePos x="0" y="0"/>
-                <wp:positionH relativeFrom="column">
-                  <wp:posOffset>-897255</wp:posOffset>
-                </wp:positionH>
-                <wp:positionV relativeFrom="paragraph">
-                  <wp:posOffset>1341984</wp:posOffset>
-                </wp:positionV>
-                <wp:extent cx="847725" cy="409651"/>
-                <wp:effectExtent l="0" t="0" r="28575" b="28575"/>
-                <wp:wrapNone/>
-                <wp:docPr id="23" name="Rectangle 23"/>
-                <wp:cNvGraphicFramePr/>
-                <a:graphic xmlns:a="http://schemas.openxmlformats.org/drawingml/2006/main">
-                  <a:graphicData uri="http://schemas.microsoft.com/office/word/2010/wordprocessingShape">
-                    <wps:wsp>
-                      <wps:cNvSpPr/>
-                      <wps:spPr>
-                        <a:xfrm>
-                          <a:off x="0" y="0"/>
-                          <a:ext cx="847725" cy="409651"/>
-                        </a:xfrm>
-                        <a:prstGeom prst="rect">
-                          <a:avLst/>
-                        </a:prstGeom>
-                      </wps:spPr>
-                      <wps:style>
-                        <a:lnRef idx="2">
-                          <a:schemeClr val="dk1">
-                            <a:shade val="50000"/>
-                          </a:schemeClr>
-                        </a:lnRef>
-                        <a:fillRef idx="1">
-                          <a:schemeClr val="dk1"/>
-                        </a:fillRef>
-                        <a:effectRef idx="0">
-                          <a:schemeClr val="dk1"/>
-                        </a:effectRef>
-                        <a:fontRef idx="minor">
-                          <a:schemeClr val="lt1"/>
-                        </a:fontRef>
-                      </wps:style>
-                      <wps:txbx>
-                        <w:txbxContent>
-                          <w:p>
-                            <w:pPr>
-                              <w:jc w:val="center"/>
-                              <w:rPr>
-                                <w:sz w:val="12"/>
-                                <w:lang w:val="es-CO"/>
-                              </w:rPr>
-                            </w:pPr>
-                            <w:r>
-                              <w:rPr>
-                                <w:sz w:val="12"/>
-                                <w:lang w:val="es-CO"/>
-                              </w:rPr>
-                              <w:t>Registro no encontrado en BD</w:t>
-                            </w:r>
-                            <w:r>
-                              <w:rPr>
-                                <w:sz w:val="12"/>
-                                <w:lang w:val="es-CO"/>
-                              </w:rPr>
-                              <w:t>. Encuentra otros</w:t>
-                            </w:r>
-                          </w:p>
-                        </w:txbxContent>
-                      </wps:txbx>
-                      <wps:bodyPr rot="0" spcFirstLastPara="0" vertOverflow="overflow" horzOverflow="overflow" vert="horz" wrap="square" lIns="91440" tIns="45720" rIns="91440" bIns="45720" numCol="1" spcCol="0" rtlCol="0" fromWordArt="0" anchor="ctr" anchorCtr="0" forceAA="0" compatLnSpc="1">
-                        <a:prstTxWarp prst="textNoShape">
-                          <a:avLst/>
-                        </a:prstTxWarp>
-                        <a:noAutofit/>
-                      </wps:bodyPr>
-                    </wps:wsp>
-                  </a:graphicData>
-                </a:graphic>
-                <wp14:sizeRelH relativeFrom="margin">
-                  <wp14:pctWidth>0</wp14:pctWidth>
-                </wp14:sizeRelH>
-                <wp14:sizeRelV relativeFrom="margin">
-                  <wp14:pctHeight>0</wp14:pctHeight>
-                </wp14:sizeRelV>
-              </wp:anchor>
-            </w:drawing>
-          </mc:Choice>
-          <mc:Fallback>
-            <w:pict>
-              <v:rect w14:anchorId="7A618D7F" id="Rectangle 23" o:spid="_x0000_s1032" style="position:absolute;margin-left:-70.65pt;margin-top:105.65pt;width:66.75pt;height:32.25pt;z-index:251688960;visibility:visible;mso-wrap-style:square;mso-width-percent:0;mso-height-percent:0;mso-wrap-distance-left:9pt;mso-wrap-distance-top:0;mso-wrap-distance-right:9pt;mso-wrap-distance-bottom:0;mso-position-horizontal:absolute;mso-position-horizontal-relative:text;mso-position-vertical:absolute;mso-position-vertical-relative:text;mso-width-percent:0;mso-height-percent:0;mso-width-relative:margin;mso-height-relative:margin;v-text-anchor:middle" o:gfxdata="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" fillcolor="black [3200]" strokecolor="black [1600]" strokeweight="1pt">
-                <v:textbox>
-                  <w:txbxContent>
-                    <w:p>
-                      <w:pPr>
-                        <w:jc w:val="center"/>
-                        <w:rPr>
-                          <w:sz w:val="12"/>
-                          <w:lang w:val="es-CO"/>
-                        </w:rPr>
-                      </w:pPr>
-                      <w:r>
-                        <w:rPr>
-                          <w:sz w:val="12"/>
-                          <w:lang w:val="es-CO"/>
-                        </w:rPr>
-                        <w:t>Registro no encontrado en BD</w:t>
-                      </w:r>
-                      <w:r>
-                        <w:rPr>
-                          <w:sz w:val="12"/>
-                          <w:lang w:val="es-CO"/>
-                        </w:rPr>
-                        <w:t>. Encuentra otros</w:t>
-                      </w:r>
-                    </w:p>
-                  </w:txbxContent>
-                </v:textbox>
-              </v:rect>
-            </w:pict>
-          </mc:Fallback>
-        </mc:AlternateContent>
-      </w:r>
-      <w:r>
-        <w:rPr>
-          <w:noProof/>
-          <w:lang w:val="es-CO" w:eastAsia="es-CO"/>
-        </w:rPr>
-        <mc:AlternateContent>
-          <mc:Choice Requires="wps">
-            <w:drawing>
-              <wp:anchor distT="0" distB="0" distL="114300" distR="114300" simplePos="0" relativeHeight="251687936" behindDoc="0" locked="0" layoutInCell="1" allowOverlap="1" wp14:anchorId="7677FF0C" wp14:editId="10A1CE9C">
-                <wp:simplePos x="0" y="0"/>
-                <wp:positionH relativeFrom="column">
-                  <wp:posOffset>-4801</wp:posOffset>
-                </wp:positionH>
-                <wp:positionV relativeFrom="paragraph">
-                  <wp:posOffset>1385875</wp:posOffset>
-                </wp:positionV>
-                <wp:extent cx="3474720" cy="416966"/>
-                <wp:effectExtent l="0" t="0" r="11430" b="21590"/>
-                <wp:wrapNone/>
-                <wp:docPr id="22" name="Rectangle 22"/>
-                <wp:cNvGraphicFramePr/>
-                <a:graphic xmlns:a="http://schemas.openxmlformats.org/drawingml/2006/main">
-                  <a:graphicData uri="http://schemas.microsoft.com/office/word/2010/wordprocessingShape">
-                    <wps:wsp>
-                      <wps:cNvSpPr/>
-                      <wps:spPr>
-                        <a:xfrm>
-                          <a:off x="0" y="0"/>
-                          <a:ext cx="3474720" cy="416966"/>
-                        </a:xfrm>
-                        <a:prstGeom prst="rect">
-                          <a:avLst/>
-                        </a:prstGeom>
-                        <a:noFill/>
-                        <a:ln>
-                          <a:solidFill>
-                            <a:srgbClr val="FF0000"/>
-                          </a:solidFill>
-                        </a:ln>
-                      </wps:spPr>
-                      <wps:style>
-                        <a:lnRef idx="2">
-                          <a:schemeClr val="accent1">
-                            <a:shade val="50000"/>
-                          </a:schemeClr>
-                        </a:lnRef>
-                        <a:fillRef idx="1">
-                          <a:schemeClr val="accent1"/>
-                        </a:fillRef>
-                        <a:effectRef idx="0">
-                          <a:schemeClr val="accent1"/>
-                        </a:effectRef>
-                        <a:fontRef idx="minor">
-                          <a:schemeClr val="lt1"/>
-                        </a:fontRef>
-                      </wps:style>
-                      <wps:bodyPr rot="0" spcFirstLastPara="0" vertOverflow="overflow" horzOverflow="overflow" vert="horz" wrap="square" lIns="91440" tIns="45720" rIns="91440" bIns="45720" numCol="1" spcCol="0" rtlCol="0" fromWordArt="0" anchor="ctr" anchorCtr="0" forceAA="0" compatLnSpc="1">
-                        <a:prstTxWarp prst="textNoShape">
-                          <a:avLst/>
-                        </a:prstTxWarp>
-                        <a:noAutofit/>
-                      </wps:bodyPr>
-                    </wps:wsp>
-                  </a:graphicData>
-                </a:graphic>
-              </wp:anchor>
-            </w:drawing>
-          </mc:Choice>
-          <mc:Fallback>
-            <w:pict>
-              <v:rect w14:anchorId="4A3DC149" id="Rectangle 22" o:spid="_x0000_s1026" style="position:absolute;margin-left:-.4pt;margin-top:109.1pt;width:273.6pt;height:32.85pt;z-index:251687936;visibility:visible;mso-wrap-style:square;mso-wrap-distance-left:9pt;mso-wrap-distance-top:0;mso-wrap-distance-right:9pt;mso-wrap-distance-bottom:0;mso-position-horizontal:absolute;mso-position-horizontal-relative:text;mso-position-vertical:absolute;mso-position-vertical-relative:text;v-text-anchor:middle" o:gfxdata="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" filled="f" strokecolor="red" strokeweight="1pt"/>
-            </w:pict>
-          </mc:Fallback>
-        </mc:AlternateContent>
-      </w:r>
-      <w:r>
-        <w:rPr>
-          <w:noProof/>
-          <w:lang w:val="es-CO" w:eastAsia="es-CO"/>
-        </w:rPr>
-        <w:drawing>
-          <wp:inline distT="0" distB="0" distL="0" distR="0" wp14:anchorId="5CF57010" wp14:editId="4ED8FC77">
-            <wp:extent cx="5440680" cy="3665220"/>
-            <wp:effectExtent l="0" t="0" r="7620" b="0"/>
-            <wp:docPr id="2" name="Imagen 2"/>
-            <wp:cNvGraphicFramePr>
-              <a:graphicFrameLocks xmlns:a="http://schemas.openxmlformats.org/drawingml/2006/main" noChangeAspect="1"/>
-            </wp:cNvGraphicFramePr>
-            <a:graphic xmlns:a="http://schemas.openxmlformats.org/drawingml/2006/main">
-              <a:graphicData uri="http://schemas.openxmlformats.org/drawingml/2006/picture">
-                <pic:pic xmlns:pic="http://schemas.openxmlformats.org/drawingml/2006/picture">
-                  <pic:nvPicPr>
-                    <pic:cNvPr id="1" name=""/>
-                    <pic:cNvPicPr/>
-                  </pic:nvPicPr>
-                  <pic:blipFill rotWithShape="1">
-                    <a:blip r:embed="rId6"/>
-                    <a:srcRect t="5768" r="35371" b="19482"/>
-                    <a:stretch/>
-                  </pic:blipFill>
-                  <pic:spPr bwMode="auto">
-                    <a:xfrm>
-                      <a:off x="0" y="0"/>
-                      <a:ext cx="5440680" cy="3665220"/>
-                    </a:xfrm>
-                    <a:prstGeom prst="rect">
-                      <a:avLst/>
-                    </a:prstGeom>
-                    <a:ln>
-                      <a:noFill/>
-                    </a:ln>
-                    <a:extLst>
-                      <a:ext uri="{53640926-AAD7-44D8-BBD7-CCE9431645EC}">
-                        <a14:shadowObscured xmlns:a14="http://schemas.microsoft.com/office/drawing/2010/main"/>
-                      </a:ext>
-                    </a:extLst>
-                  </pic:spPr>
-                </pic:pic>
-              </a:graphicData>
-            </a:graphic>
-          </wp:inline>
-        </w:drawing>
-      </w:r>
-    </w:p>
     <w:p/>
     <w:p>
       <w:r>
@@ -2570,7 +1801,6 @@
           <w:noProof/>
           <w:lang w:val="es-CO" w:eastAsia="es-CO"/>
         </w:rPr>
-        <w:lastRenderedPageBreak/>
         <mc:AlternateContent>
           <mc:Choice Requires="wps">
             <w:drawing>
@@ -3175,7 +2405,7 @@
                     <pic:cNvPicPr/>
                   </pic:nvPicPr>
                   <pic:blipFill rotWithShape="1">
-                    <a:blip r:embed="rId7"/>
+                    <a:blip r:embed="rId6"/>
                     <a:srcRect l="1" t="5267" r="36376" b="21739"/>
                     <a:stretch/>
                   </pic:blipFill>
@@ -3210,6 +2440,7 @@
           <w:noProof/>
           <w:lang w:val="es-CO" w:eastAsia="es-CO"/>
         </w:rPr>
+        <w:lastRenderedPageBreak/>
         <mc:AlternateContent>
           <mc:Choice Requires="wps">
             <w:drawing>
@@ -3565,7 +2796,7 @@
                     <pic:cNvPicPr/>
                   </pic:nvPicPr>
                   <pic:blipFill rotWithShape="1">
-                    <a:blip r:embed="rId8"/>
+                    <a:blip r:embed="rId7"/>
                     <a:srcRect l="1" t="7023" r="36155" b="17976"/>
                     <a:stretch/>
                   </pic:blipFill>
@@ -3592,6 +2823,781 @@
           </wp:inline>
         </w:drawing>
       </w:r>
+    </w:p>
+    <w:p>
+      <w:r>
+        <w:rPr>
+          <w:noProof/>
+          <w:lang w:val="es-CO" w:eastAsia="es-CO"/>
+        </w:rPr>
+        <mc:AlternateContent>
+          <mc:Choice Requires="wps">
+            <w:drawing>
+              <wp:anchor distT="0" distB="0" distL="114300" distR="114300" simplePos="0" relativeHeight="251719680" behindDoc="0" locked="0" layoutInCell="1" allowOverlap="1" wp14:anchorId="678F3983" wp14:editId="7C9E41CF">
+                <wp:simplePos x="0" y="0"/>
+                <wp:positionH relativeFrom="page">
+                  <wp:posOffset>6551295</wp:posOffset>
+                </wp:positionH>
+                <wp:positionV relativeFrom="paragraph">
+                  <wp:posOffset>1930095</wp:posOffset>
+                </wp:positionV>
+                <wp:extent cx="891540" cy="409575"/>
+                <wp:effectExtent l="0" t="0" r="22860" b="28575"/>
+                <wp:wrapNone/>
+                <wp:docPr id="25" name="Rectangle 25"/>
+                <wp:cNvGraphicFramePr/>
+                <a:graphic xmlns:a="http://schemas.openxmlformats.org/drawingml/2006/main">
+                  <a:graphicData uri="http://schemas.microsoft.com/office/word/2010/wordprocessingShape">
+                    <wps:wsp>
+                      <wps:cNvSpPr/>
+                      <wps:spPr>
+                        <a:xfrm>
+                          <a:off x="0" y="0"/>
+                          <a:ext cx="891540" cy="409575"/>
+                        </a:xfrm>
+                        <a:prstGeom prst="rect">
+                          <a:avLst/>
+                        </a:prstGeom>
+                      </wps:spPr>
+                      <wps:style>
+                        <a:lnRef idx="2">
+                          <a:schemeClr val="dk1">
+                            <a:shade val="50000"/>
+                          </a:schemeClr>
+                        </a:lnRef>
+                        <a:fillRef idx="1">
+                          <a:schemeClr val="dk1"/>
+                        </a:fillRef>
+                        <a:effectRef idx="0">
+                          <a:schemeClr val="dk1"/>
+                        </a:effectRef>
+                        <a:fontRef idx="minor">
+                          <a:schemeClr val="lt1"/>
+                        </a:fontRef>
+                      </wps:style>
+                      <wps:txbx>
+                        <w:txbxContent>
+                          <w:p>
+                            <w:pPr>
+                              <w:jc w:val="center"/>
+                              <w:rPr>
+                                <w:sz w:val="12"/>
+                                <w:lang w:val="es-CO"/>
+                              </w:rPr>
+                            </w:pPr>
+                            <w:r>
+                              <w:rPr>
+                                <w:sz w:val="12"/>
+                                <w:lang w:val="es-CO"/>
+                              </w:rPr>
+                              <w:t>Da diferente en todos menos en el 7’. No es posible validar</w:t>
+                            </w:r>
+                          </w:p>
+                        </w:txbxContent>
+                      </wps:txbx>
+                      <wps:bodyPr rot="0" spcFirstLastPara="0" vertOverflow="overflow" horzOverflow="overflow" vert="horz" wrap="square" lIns="91440" tIns="45720" rIns="91440" bIns="45720" numCol="1" spcCol="0" rtlCol="0" fromWordArt="0" anchor="ctr" anchorCtr="0" forceAA="0" compatLnSpc="1">
+                        <a:prstTxWarp prst="textNoShape">
+                          <a:avLst/>
+                        </a:prstTxWarp>
+                        <a:noAutofit/>
+                      </wps:bodyPr>
+                    </wps:wsp>
+                  </a:graphicData>
+                </a:graphic>
+                <wp14:sizeRelH relativeFrom="margin">
+                  <wp14:pctWidth>0</wp14:pctWidth>
+                </wp14:sizeRelH>
+                <wp14:sizeRelV relativeFrom="margin">
+                  <wp14:pctHeight>0</wp14:pctHeight>
+                </wp14:sizeRelV>
+              </wp:anchor>
+            </w:drawing>
+          </mc:Choice>
+          <mc:Fallback>
+            <w:pict>
+              <v:rect w14:anchorId="678F3983" id="Rectangle 25" o:spid="_x0000_s1034" style="position:absolute;margin-left:515.85pt;margin-top:152pt;width:70.2pt;height:32.25pt;z-index:251719680;visibility:visible;mso-wrap-style:square;mso-width-percent:0;mso-height-percent:0;mso-wrap-distance-left:9pt;mso-wrap-distance-top:0;mso-wrap-distance-right:9pt;mso-wrap-distance-bottom:0;mso-position-horizontal:absolute;mso-position-horizontal-relative:page;mso-position-vertical:absolute;mso-position-vertical-relative:text;mso-width-percent:0;mso-height-percent:0;mso-width-relative:margin;mso-height-relative:margin;v-text-anchor:middle" o:gfxdata="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" fillcolor="black [3200]" strokecolor="black [1600]" strokeweight="1pt">
+                <v:textbox>
+                  <w:txbxContent>
+                    <w:p>
+                      <w:pPr>
+                        <w:jc w:val="center"/>
+                        <w:rPr>
+                          <w:sz w:val="12"/>
+                          <w:lang w:val="es-CO"/>
+                        </w:rPr>
+                      </w:pPr>
+                      <w:r>
+                        <w:rPr>
+                          <w:sz w:val="12"/>
+                          <w:lang w:val="es-CO"/>
+                        </w:rPr>
+                        <w:t>Da diferente en todos menos en el 7’. No es posible validar</w:t>
+                      </w:r>
+                    </w:p>
+                  </w:txbxContent>
+                </v:textbox>
+                <w10:wrap anchorx="page"/>
+              </v:rect>
+            </w:pict>
+          </mc:Fallback>
+        </mc:AlternateContent>
+      </w:r>
+      <w:r>
+        <w:rPr>
+          <w:noProof/>
+          <w:lang w:val="es-CO" w:eastAsia="es-CO"/>
+        </w:rPr>
+        <mc:AlternateContent>
+          <mc:Choice Requires="wps">
+            <w:drawing>
+              <wp:anchor distT="0" distB="0" distL="114300" distR="114300" simplePos="0" relativeHeight="251723776" behindDoc="0" locked="0" layoutInCell="1" allowOverlap="1" wp14:anchorId="5E4F9FA1" wp14:editId="2FABC007">
+                <wp:simplePos x="0" y="0"/>
+                <wp:positionH relativeFrom="column">
+                  <wp:posOffset>3462605</wp:posOffset>
+                </wp:positionH>
+                <wp:positionV relativeFrom="paragraph">
+                  <wp:posOffset>1612645</wp:posOffset>
+                </wp:positionV>
+                <wp:extent cx="204826" cy="94717"/>
+                <wp:effectExtent l="0" t="38100" r="62230" b="19685"/>
+                <wp:wrapNone/>
+                <wp:docPr id="29" name="Straight Arrow Connector 29"/>
+                <wp:cNvGraphicFramePr/>
+                <a:graphic xmlns:a="http://schemas.openxmlformats.org/drawingml/2006/main">
+                  <a:graphicData uri="http://schemas.microsoft.com/office/word/2010/wordprocessingShape">
+                    <wps:wsp>
+                      <wps:cNvCnPr/>
+                      <wps:spPr>
+                        <a:xfrm flipV="1">
+                          <a:off x="0" y="0"/>
+                          <a:ext cx="204826" cy="94717"/>
+                        </a:xfrm>
+                        <a:prstGeom prst="straightConnector1">
+                          <a:avLst/>
+                        </a:prstGeom>
+                        <a:ln w="12700">
+                          <a:solidFill>
+                            <a:srgbClr val="FF0000"/>
+                          </a:solidFill>
+                          <a:tailEnd type="triangle"/>
+                        </a:ln>
+                      </wps:spPr>
+                      <wps:style>
+                        <a:lnRef idx="1">
+                          <a:schemeClr val="accent1"/>
+                        </a:lnRef>
+                        <a:fillRef idx="0">
+                          <a:schemeClr val="accent1"/>
+                        </a:fillRef>
+                        <a:effectRef idx="0">
+                          <a:schemeClr val="accent1"/>
+                        </a:effectRef>
+                        <a:fontRef idx="minor">
+                          <a:schemeClr val="tx1"/>
+                        </a:fontRef>
+                      </wps:style>
+                      <wps:bodyPr/>
+                    </wps:wsp>
+                  </a:graphicData>
+                </a:graphic>
+                <wp14:sizeRelH relativeFrom="margin">
+                  <wp14:pctWidth>0</wp14:pctWidth>
+                </wp14:sizeRelH>
+                <wp14:sizeRelV relativeFrom="margin">
+                  <wp14:pctHeight>0</wp14:pctHeight>
+                </wp14:sizeRelV>
+              </wp:anchor>
+            </w:drawing>
+          </mc:Choice>
+          <mc:Fallback>
+            <w:pict>
+              <v:shapetype w14:anchorId="530B39DE" id="_x0000_t32" coordsize="21600,21600" o:spt="32" o:oned="t" path="m,l21600,21600e" filled="f">
+                <v:path arrowok="t" fillok="f" o:connecttype="none"/>
+                <o:lock v:ext="edit" shapetype="t"/>
+              </v:shapetype>
+              <v:shape id="Straight Arrow Connector 29" o:spid="_x0000_s1026" type="#_x0000_t32" style="position:absolute;margin-left:272.65pt;margin-top:127pt;width:16.15pt;height:7.45pt;flip:y;z-index:251723776;visibility:visible;mso-wrap-style:square;mso-width-percent:0;mso-height-percent:0;mso-wrap-distance-left:9pt;mso-wrap-distance-top:0;mso-wrap-distance-right:9pt;mso-wrap-distance-bottom:0;mso-position-horizontal:absolute;mso-position-horizontal-relative:text;mso-position-vertical:absolute;mso-position-vertical-relative:text;mso-width-percent:0;mso-height-percent:0;mso-width-relative:margin;mso-height-relative:margin" o:gfxdata="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" strokecolor="red" strokeweight="1pt">
+                <v:stroke endarrow="block" joinstyle="miter"/>
+              </v:shape>
+            </w:pict>
+          </mc:Fallback>
+        </mc:AlternateContent>
+      </w:r>
+      <w:r>
+        <w:rPr>
+          <w:noProof/>
+          <w:lang w:val="es-CO" w:eastAsia="es-CO"/>
+        </w:rPr>
+        <mc:AlternateContent>
+          <mc:Choice Requires="wps">
+            <w:drawing>
+              <wp:anchor distT="0" distB="0" distL="114300" distR="114300" simplePos="0" relativeHeight="251722752" behindDoc="0" locked="0" layoutInCell="1" allowOverlap="1" wp14:anchorId="6AF28C88" wp14:editId="76061BE3">
+                <wp:simplePos x="0" y="0"/>
+                <wp:positionH relativeFrom="margin">
+                  <wp:posOffset>3679825</wp:posOffset>
+                </wp:positionH>
+                <wp:positionV relativeFrom="paragraph">
+                  <wp:posOffset>1573200</wp:posOffset>
+                </wp:positionV>
+                <wp:extent cx="1719072" cy="87731"/>
+                <wp:effectExtent l="0" t="0" r="14605" b="26670"/>
+                <wp:wrapNone/>
+                <wp:docPr id="28" name="Rectangle 28"/>
+                <wp:cNvGraphicFramePr/>
+                <a:graphic xmlns:a="http://schemas.openxmlformats.org/drawingml/2006/main">
+                  <a:graphicData uri="http://schemas.microsoft.com/office/word/2010/wordprocessingShape">
+                    <wps:wsp>
+                      <wps:cNvSpPr/>
+                      <wps:spPr>
+                        <a:xfrm>
+                          <a:off x="0" y="0"/>
+                          <a:ext cx="1719072" cy="87731"/>
+                        </a:xfrm>
+                        <a:prstGeom prst="rect">
+                          <a:avLst/>
+                        </a:prstGeom>
+                        <a:noFill/>
+                        <a:ln>
+                          <a:solidFill>
+                            <a:srgbClr val="FF0000"/>
+                          </a:solidFill>
+                        </a:ln>
+                      </wps:spPr>
+                      <wps:style>
+                        <a:lnRef idx="2">
+                          <a:schemeClr val="accent1">
+                            <a:shade val="50000"/>
+                          </a:schemeClr>
+                        </a:lnRef>
+                        <a:fillRef idx="1">
+                          <a:schemeClr val="accent1"/>
+                        </a:fillRef>
+                        <a:effectRef idx="0">
+                          <a:schemeClr val="accent1"/>
+                        </a:effectRef>
+                        <a:fontRef idx="minor">
+                          <a:schemeClr val="lt1"/>
+                        </a:fontRef>
+                      </wps:style>
+                      <wps:bodyPr rot="0" spcFirstLastPara="0" vertOverflow="overflow" horzOverflow="overflow" vert="horz" wrap="square" lIns="91440" tIns="45720" rIns="91440" bIns="45720" numCol="1" spcCol="0" rtlCol="0" fromWordArt="0" anchor="ctr" anchorCtr="0" forceAA="0" compatLnSpc="1">
+                        <a:prstTxWarp prst="textNoShape">
+                          <a:avLst/>
+                        </a:prstTxWarp>
+                        <a:noAutofit/>
+                      </wps:bodyPr>
+                    </wps:wsp>
+                  </a:graphicData>
+                </a:graphic>
+                <wp14:sizeRelH relativeFrom="margin">
+                  <wp14:pctWidth>0</wp14:pctWidth>
+                </wp14:sizeRelH>
+                <wp14:sizeRelV relativeFrom="margin">
+                  <wp14:pctHeight>0</wp14:pctHeight>
+                </wp14:sizeRelV>
+              </wp:anchor>
+            </w:drawing>
+          </mc:Choice>
+          <mc:Fallback>
+            <w:pict>
+              <v:rect w14:anchorId="104B4941" id="Rectangle 28" o:spid="_x0000_s1026" style="position:absolute;margin-left:289.75pt;margin-top:123.85pt;width:135.35pt;height:6.9pt;z-index:251722752;visibility:visible;mso-wrap-style:square;mso-width-percent:0;mso-height-percent:0;mso-wrap-distance-left:9pt;mso-wrap-distance-top:0;mso-wrap-distance-right:9pt;mso-wrap-distance-bottom:0;mso-position-horizontal:absolute;mso-position-horizontal-relative:margin;mso-position-vertical:absolute;mso-position-vertical-relative:text;mso-width-percent:0;mso-height-percent:0;mso-width-relative:margin;mso-height-relative:margin;v-text-anchor:middle" o:gfxdata="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" filled="f" strokecolor="red" strokeweight="1pt">
+                <w10:wrap anchorx="margin"/>
+              </v:rect>
+            </w:pict>
+          </mc:Fallback>
+        </mc:AlternateContent>
+      </w:r>
+      <w:r>
+        <w:rPr>
+          <w:noProof/>
+          <w:lang w:val="es-CO" w:eastAsia="es-CO"/>
+        </w:rPr>
+        <mc:AlternateContent>
+          <mc:Choice Requires="wps">
+            <w:drawing>
+              <wp:anchor distT="0" distB="0" distL="114300" distR="114300" simplePos="0" relativeHeight="251721728" behindDoc="0" locked="0" layoutInCell="1" allowOverlap="1" wp14:anchorId="6368D59D" wp14:editId="47D7D581">
+                <wp:simplePos x="0" y="0"/>
+                <wp:positionH relativeFrom="column">
+                  <wp:posOffset>3484550</wp:posOffset>
+                </wp:positionH>
+                <wp:positionV relativeFrom="paragraph">
+                  <wp:posOffset>1334668</wp:posOffset>
+                </wp:positionV>
+                <wp:extent cx="519379" cy="212141"/>
+                <wp:effectExtent l="0" t="38100" r="52705" b="35560"/>
+                <wp:wrapNone/>
+                <wp:docPr id="27" name="Straight Arrow Connector 27"/>
+                <wp:cNvGraphicFramePr/>
+                <a:graphic xmlns:a="http://schemas.openxmlformats.org/drawingml/2006/main">
+                  <a:graphicData uri="http://schemas.microsoft.com/office/word/2010/wordprocessingShape">
+                    <wps:wsp>
+                      <wps:cNvCnPr/>
+                      <wps:spPr>
+                        <a:xfrm flipV="1">
+                          <a:off x="0" y="0"/>
+                          <a:ext cx="519379" cy="212141"/>
+                        </a:xfrm>
+                        <a:prstGeom prst="straightConnector1">
+                          <a:avLst/>
+                        </a:prstGeom>
+                        <a:ln w="12700">
+                          <a:solidFill>
+                            <a:srgbClr val="FF0000"/>
+                          </a:solidFill>
+                          <a:tailEnd type="triangle"/>
+                        </a:ln>
+                      </wps:spPr>
+                      <wps:style>
+                        <a:lnRef idx="1">
+                          <a:schemeClr val="accent1"/>
+                        </a:lnRef>
+                        <a:fillRef idx="0">
+                          <a:schemeClr val="accent1"/>
+                        </a:fillRef>
+                        <a:effectRef idx="0">
+                          <a:schemeClr val="accent1"/>
+                        </a:effectRef>
+                        <a:fontRef idx="minor">
+                          <a:schemeClr val="tx1"/>
+                        </a:fontRef>
+                      </wps:style>
+                      <wps:bodyPr/>
+                    </wps:wsp>
+                  </a:graphicData>
+                </a:graphic>
+              </wp:anchor>
+            </w:drawing>
+          </mc:Choice>
+          <mc:Fallback>
+            <w:pict>
+              <v:shape w14:anchorId="174CB003" id="Straight Arrow Connector 27" o:spid="_x0000_s1026" type="#_x0000_t32" style="position:absolute;margin-left:274.35pt;margin-top:105.1pt;width:40.9pt;height:16.7pt;flip:y;z-index:251721728;visibility:visible;mso-wrap-style:square;mso-wrap-distance-left:9pt;mso-wrap-distance-top:0;mso-wrap-distance-right:9pt;mso-wrap-distance-bottom:0;mso-position-horizontal:absolute;mso-position-horizontal-relative:text;mso-position-vertical:absolute;mso-position-vertical-relative:text" o:gfxdata="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" strokecolor="red" strokeweight="1pt">
+                <v:stroke endarrow="block" joinstyle="miter"/>
+              </v:shape>
+            </w:pict>
+          </mc:Fallback>
+        </mc:AlternateContent>
+      </w:r>
+      <w:r>
+        <w:rPr>
+          <w:noProof/>
+          <w:lang w:val="es-CO" w:eastAsia="es-CO"/>
+        </w:rPr>
+        <mc:AlternateContent>
+          <mc:Choice Requires="wps">
+            <w:drawing>
+              <wp:anchor distT="0" distB="0" distL="114300" distR="114300" simplePos="0" relativeHeight="251720704" behindDoc="0" locked="0" layoutInCell="1" allowOverlap="1" wp14:anchorId="3E269E2A" wp14:editId="6A8E851A">
+                <wp:simplePos x="0" y="0"/>
+                <wp:positionH relativeFrom="margin">
+                  <wp:posOffset>3623538</wp:posOffset>
+                </wp:positionH>
+                <wp:positionV relativeFrom="paragraph">
+                  <wp:posOffset>1107897</wp:posOffset>
+                </wp:positionV>
+                <wp:extent cx="1799539" cy="212141"/>
+                <wp:effectExtent l="0" t="0" r="10795" b="16510"/>
+                <wp:wrapNone/>
+                <wp:docPr id="26" name="Rectangle 26"/>
+                <wp:cNvGraphicFramePr/>
+                <a:graphic xmlns:a="http://schemas.openxmlformats.org/drawingml/2006/main">
+                  <a:graphicData uri="http://schemas.microsoft.com/office/word/2010/wordprocessingShape">
+                    <wps:wsp>
+                      <wps:cNvSpPr/>
+                      <wps:spPr>
+                        <a:xfrm>
+                          <a:off x="0" y="0"/>
+                          <a:ext cx="1799539" cy="212141"/>
+                        </a:xfrm>
+                        <a:prstGeom prst="rect">
+                          <a:avLst/>
+                        </a:prstGeom>
+                        <a:noFill/>
+                        <a:ln>
+                          <a:solidFill>
+                            <a:srgbClr val="FF0000"/>
+                          </a:solidFill>
+                        </a:ln>
+                      </wps:spPr>
+                      <wps:style>
+                        <a:lnRef idx="2">
+                          <a:schemeClr val="accent1">
+                            <a:shade val="50000"/>
+                          </a:schemeClr>
+                        </a:lnRef>
+                        <a:fillRef idx="1">
+                          <a:schemeClr val="accent1"/>
+                        </a:fillRef>
+                        <a:effectRef idx="0">
+                          <a:schemeClr val="accent1"/>
+                        </a:effectRef>
+                        <a:fontRef idx="minor">
+                          <a:schemeClr val="lt1"/>
+                        </a:fontRef>
+                      </wps:style>
+                      <wps:bodyPr rot="0" spcFirstLastPara="0" vertOverflow="overflow" horzOverflow="overflow" vert="horz" wrap="square" lIns="91440" tIns="45720" rIns="91440" bIns="45720" numCol="1" spcCol="0" rtlCol="0" fromWordArt="0" anchor="ctr" anchorCtr="0" forceAA="0" compatLnSpc="1">
+                        <a:prstTxWarp prst="textNoShape">
+                          <a:avLst/>
+                        </a:prstTxWarp>
+                        <a:noAutofit/>
+                      </wps:bodyPr>
+                    </wps:wsp>
+                  </a:graphicData>
+                </a:graphic>
+                <wp14:sizeRelH relativeFrom="margin">
+                  <wp14:pctWidth>0</wp14:pctWidth>
+                </wp14:sizeRelH>
+                <wp14:sizeRelV relativeFrom="margin">
+                  <wp14:pctHeight>0</wp14:pctHeight>
+                </wp14:sizeRelV>
+              </wp:anchor>
+            </w:drawing>
+          </mc:Choice>
+          <mc:Fallback>
+            <w:pict>
+              <v:rect w14:anchorId="5C87ED16" id="Rectangle 26" o:spid="_x0000_s1026" style="position:absolute;margin-left:285.3pt;margin-top:87.25pt;width:141.7pt;height:16.7pt;z-index:251720704;visibility:visible;mso-wrap-style:square;mso-width-percent:0;mso-height-percent:0;mso-wrap-distance-left:9pt;mso-wrap-distance-top:0;mso-wrap-distance-right:9pt;mso-wrap-distance-bottom:0;mso-position-horizontal:absolute;mso-position-horizontal-relative:margin;mso-position-vertical:absolute;mso-position-vertical-relative:text;mso-width-percent:0;mso-height-percent:0;mso-width-relative:margin;mso-height-relative:margin;v-text-anchor:middle" o:gfxdata="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" filled="f" strokecolor="red" strokeweight="1pt">
+                <w10:wrap anchorx="margin"/>
+              </v:rect>
+            </w:pict>
+          </mc:Fallback>
+        </mc:AlternateContent>
+      </w:r>
+      <w:r>
+        <w:rPr>
+          <w:noProof/>
+          <w:lang w:val="es-CO" w:eastAsia="es-CO"/>
+        </w:rPr>
+        <mc:AlternateContent>
+          <mc:Choice Requires="wps">
+            <w:drawing>
+              <wp:anchor distT="0" distB="0" distL="114300" distR="114300" simplePos="0" relativeHeight="251718656" behindDoc="0" locked="0" layoutInCell="1" allowOverlap="1" wp14:anchorId="78951A19" wp14:editId="0B172141">
+                <wp:simplePos x="0" y="0"/>
+                <wp:positionH relativeFrom="margin">
+                  <wp:align>right</wp:align>
+                </wp:positionH>
+                <wp:positionV relativeFrom="paragraph">
+                  <wp:posOffset>1927200</wp:posOffset>
+                </wp:positionV>
+                <wp:extent cx="1755648" cy="446227"/>
+                <wp:effectExtent l="0" t="0" r="16510" b="11430"/>
+                <wp:wrapNone/>
+                <wp:docPr id="24" name="Rectangle 24"/>
+                <wp:cNvGraphicFramePr/>
+                <a:graphic xmlns:a="http://schemas.openxmlformats.org/drawingml/2006/main">
+                  <a:graphicData uri="http://schemas.microsoft.com/office/word/2010/wordprocessingShape">
+                    <wps:wsp>
+                      <wps:cNvSpPr/>
+                      <wps:spPr>
+                        <a:xfrm>
+                          <a:off x="0" y="0"/>
+                          <a:ext cx="1755648" cy="446227"/>
+                        </a:xfrm>
+                        <a:prstGeom prst="rect">
+                          <a:avLst/>
+                        </a:prstGeom>
+                        <a:noFill/>
+                        <a:ln>
+                          <a:solidFill>
+                            <a:srgbClr val="FF0000"/>
+                          </a:solidFill>
+                        </a:ln>
+                      </wps:spPr>
+                      <wps:style>
+                        <a:lnRef idx="2">
+                          <a:schemeClr val="accent1">
+                            <a:shade val="50000"/>
+                          </a:schemeClr>
+                        </a:lnRef>
+                        <a:fillRef idx="1">
+                          <a:schemeClr val="accent1"/>
+                        </a:fillRef>
+                        <a:effectRef idx="0">
+                          <a:schemeClr val="accent1"/>
+                        </a:effectRef>
+                        <a:fontRef idx="minor">
+                          <a:schemeClr val="lt1"/>
+                        </a:fontRef>
+                      </wps:style>
+                      <wps:bodyPr rot="0" spcFirstLastPara="0" vertOverflow="overflow" horzOverflow="overflow" vert="horz" wrap="square" lIns="91440" tIns="45720" rIns="91440" bIns="45720" numCol="1" spcCol="0" rtlCol="0" fromWordArt="0" anchor="ctr" anchorCtr="0" forceAA="0" compatLnSpc="1">
+                        <a:prstTxWarp prst="textNoShape">
+                          <a:avLst/>
+                        </a:prstTxWarp>
+                        <a:noAutofit/>
+                      </wps:bodyPr>
+                    </wps:wsp>
+                  </a:graphicData>
+                </a:graphic>
+                <wp14:sizeRelH relativeFrom="margin">
+                  <wp14:pctWidth>0</wp14:pctWidth>
+                </wp14:sizeRelH>
+                <wp14:sizeRelV relativeFrom="margin">
+                  <wp14:pctHeight>0</wp14:pctHeight>
+                </wp14:sizeRelV>
+              </wp:anchor>
+            </w:drawing>
+          </mc:Choice>
+          <mc:Fallback>
+            <w:pict>
+              <v:rect w14:anchorId="62B39A97" id="Rectangle 24" o:spid="_x0000_s1026" style="position:absolute;margin-left:87.05pt;margin-top:151.75pt;width:138.25pt;height:35.15pt;z-index:251718656;visibility:visible;mso-wrap-style:square;mso-width-percent:0;mso-height-percent:0;mso-wrap-distance-left:9pt;mso-wrap-distance-top:0;mso-wrap-distance-right:9pt;mso-wrap-distance-bottom:0;mso-position-horizontal:right;mso-position-horizontal-relative:margin;mso-position-vertical:absolute;mso-position-vertical-relative:text;mso-width-percent:0;mso-height-percent:0;mso-width-relative:margin;mso-height-relative:margin;v-text-anchor:middle" o:gfxdata="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" filled="f" strokecolor="red" strokeweight="1pt">
+                <w10:wrap anchorx="margin"/>
+              </v:rect>
+            </w:pict>
+          </mc:Fallback>
+        </mc:AlternateContent>
+      </w:r>
+      <w:r>
+        <w:rPr>
+          <w:noProof/>
+          <w:lang w:val="es-CO" w:eastAsia="es-CO"/>
+        </w:rPr>
+        <mc:AlternateContent>
+          <mc:Choice Requires="wps">
+            <w:drawing>
+              <wp:anchor distT="0" distB="0" distL="114300" distR="114300" simplePos="0" relativeHeight="251717632" behindDoc="0" locked="0" layoutInCell="1" allowOverlap="1" wp14:anchorId="11636AF2" wp14:editId="2E0A7F76">
+                <wp:simplePos x="0" y="0"/>
+                <wp:positionH relativeFrom="column">
+                  <wp:posOffset>-897255</wp:posOffset>
+                </wp:positionH>
+                <wp:positionV relativeFrom="paragraph">
+                  <wp:posOffset>1341984</wp:posOffset>
+                </wp:positionV>
+                <wp:extent cx="847725" cy="409651"/>
+                <wp:effectExtent l="0" t="0" r="28575" b="28575"/>
+                <wp:wrapNone/>
+                <wp:docPr id="23" name="Rectangle 23"/>
+                <wp:cNvGraphicFramePr/>
+                <a:graphic xmlns:a="http://schemas.openxmlformats.org/drawingml/2006/main">
+                  <a:graphicData uri="http://schemas.microsoft.com/office/word/2010/wordprocessingShape">
+                    <wps:wsp>
+                      <wps:cNvSpPr/>
+                      <wps:spPr>
+                        <a:xfrm>
+                          <a:off x="0" y="0"/>
+                          <a:ext cx="847725" cy="409651"/>
+                        </a:xfrm>
+                        <a:prstGeom prst="rect">
+                          <a:avLst/>
+                        </a:prstGeom>
+                      </wps:spPr>
+                      <wps:style>
+                        <a:lnRef idx="2">
+                          <a:schemeClr val="dk1">
+                            <a:shade val="50000"/>
+                          </a:schemeClr>
+                        </a:lnRef>
+                        <a:fillRef idx="1">
+                          <a:schemeClr val="dk1"/>
+                        </a:fillRef>
+                        <a:effectRef idx="0">
+                          <a:schemeClr val="dk1"/>
+                        </a:effectRef>
+                        <a:fontRef idx="minor">
+                          <a:schemeClr val="lt1"/>
+                        </a:fontRef>
+                      </wps:style>
+                      <wps:txbx>
+                        <w:txbxContent>
+                          <w:p>
+                            <w:pPr>
+                              <w:jc w:val="center"/>
+                              <w:rPr>
+                                <w:sz w:val="12"/>
+                                <w:lang w:val="es-CO"/>
+                              </w:rPr>
+                            </w:pPr>
+                            <w:r>
+                              <w:rPr>
+                                <w:sz w:val="12"/>
+                                <w:lang w:val="es-CO"/>
+                              </w:rPr>
+                              <w:t>Registro no encontrado en BD</w:t>
+                            </w:r>
+                            <w:r>
+                              <w:rPr>
+                                <w:sz w:val="12"/>
+                                <w:lang w:val="es-CO"/>
+                              </w:rPr>
+                              <w:t>. Encuentra otros</w:t>
+                            </w:r>
+                          </w:p>
+                        </w:txbxContent>
+                      </wps:txbx>
+                      <wps:bodyPr rot="0" spcFirstLastPara="0" vertOverflow="overflow" horzOverflow="overflow" vert="horz" wrap="square" lIns="91440" tIns="45720" rIns="91440" bIns="45720" numCol="1" spcCol="0" rtlCol="0" fromWordArt="0" anchor="ctr" anchorCtr="0" forceAA="0" compatLnSpc="1">
+                        <a:prstTxWarp prst="textNoShape">
+                          <a:avLst/>
+                        </a:prstTxWarp>
+                        <a:noAutofit/>
+                      </wps:bodyPr>
+                    </wps:wsp>
+                  </a:graphicData>
+                </a:graphic>
+                <wp14:sizeRelH relativeFrom="margin">
+                  <wp14:pctWidth>0</wp14:pctWidth>
+                </wp14:sizeRelH>
+                <wp14:sizeRelV relativeFrom="margin">
+                  <wp14:pctHeight>0</wp14:pctHeight>
+                </wp14:sizeRelV>
+              </wp:anchor>
+            </w:drawing>
+          </mc:Choice>
+          <mc:Fallback>
+            <w:pict>
+              <v:rect w14:anchorId="11636AF2" id="Rectangle 23" o:spid="_x0000_s1035" style="position:absolute;margin-left:-70.65pt;margin-top:105.65pt;width:66.75pt;height:32.25pt;z-index:251717632;visibility:visible;mso-wrap-style:square;mso-width-percent:0;mso-height-percent:0;mso-wrap-distance-left:9pt;mso-wrap-distance-top:0;mso-wrap-distance-right:9pt;mso-wrap-distance-bottom:0;mso-position-horizontal:absolute;mso-position-horizontal-relative:text;mso-position-vertical:absolute;mso-position-vertical-relative:text;mso-width-percent:0;mso-height-percent:0;mso-width-relative:margin;mso-height-relative:margin;v-text-anchor:middle" o:gfxdata="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" fillcolor="black [3200]" strokecolor="black [1600]" strokeweight="1pt">
+                <v:textbox>
+                  <w:txbxContent>
+                    <w:p>
+                      <w:pPr>
+                        <w:jc w:val="center"/>
+                        <w:rPr>
+                          <w:sz w:val="12"/>
+                          <w:lang w:val="es-CO"/>
+                        </w:rPr>
+                      </w:pPr>
+                      <w:r>
+                        <w:rPr>
+                          <w:sz w:val="12"/>
+                          <w:lang w:val="es-CO"/>
+                        </w:rPr>
+                        <w:t>Registro no encontrado en BD</w:t>
+                      </w:r>
+                      <w:r>
+                        <w:rPr>
+                          <w:sz w:val="12"/>
+                          <w:lang w:val="es-CO"/>
+                        </w:rPr>
+                        <w:t>. Encuentra otros</w:t>
+                      </w:r>
+                    </w:p>
+                  </w:txbxContent>
+                </v:textbox>
+              </v:rect>
+            </w:pict>
+          </mc:Fallback>
+        </mc:AlternateContent>
+      </w:r>
+      <w:r>
+        <w:rPr>
+          <w:noProof/>
+          <w:lang w:val="es-CO" w:eastAsia="es-CO"/>
+        </w:rPr>
+        <mc:AlternateContent>
+          <mc:Choice Requires="wps">
+            <w:drawing>
+              <wp:anchor distT="0" distB="0" distL="114300" distR="114300" simplePos="0" relativeHeight="251716608" behindDoc="0" locked="0" layoutInCell="1" allowOverlap="1" wp14:anchorId="63C89886" wp14:editId="21903189">
+                <wp:simplePos x="0" y="0"/>
+                <wp:positionH relativeFrom="column">
+                  <wp:posOffset>-4801</wp:posOffset>
+                </wp:positionH>
+                <wp:positionV relativeFrom="paragraph">
+                  <wp:posOffset>1385875</wp:posOffset>
+                </wp:positionV>
+                <wp:extent cx="3474720" cy="416966"/>
+                <wp:effectExtent l="0" t="0" r="11430" b="21590"/>
+                <wp:wrapNone/>
+                <wp:docPr id="22" name="Rectangle 22"/>
+                <wp:cNvGraphicFramePr/>
+                <a:graphic xmlns:a="http://schemas.openxmlformats.org/drawingml/2006/main">
+                  <a:graphicData uri="http://schemas.microsoft.com/office/word/2010/wordprocessingShape">
+                    <wps:wsp>
+                      <wps:cNvSpPr/>
+                      <wps:spPr>
+                        <a:xfrm>
+                          <a:off x="0" y="0"/>
+                          <a:ext cx="3474720" cy="416966"/>
+                        </a:xfrm>
+                        <a:prstGeom prst="rect">
+                          <a:avLst/>
+                        </a:prstGeom>
+                        <a:noFill/>
+                        <a:ln>
+                          <a:solidFill>
+                            <a:srgbClr val="FF0000"/>
+                          </a:solidFill>
+                        </a:ln>
+                      </wps:spPr>
+                      <wps:style>
+                        <a:lnRef idx="2">
+                          <a:schemeClr val="accent1">
+                            <a:shade val="50000"/>
+                          </a:schemeClr>
+                        </a:lnRef>
+                        <a:fillRef idx="1">
+                          <a:schemeClr val="accent1"/>
+                        </a:fillRef>
+                        <a:effectRef idx="0">
+                          <a:schemeClr val="accent1"/>
+                        </a:effectRef>
+                        <a:fontRef idx="minor">
+                          <a:schemeClr val="lt1"/>
+                        </a:fontRef>
+                      </wps:style>
+                      <wps:bodyPr rot="0" spcFirstLastPara="0" vertOverflow="overflow" horzOverflow="overflow" vert="horz" wrap="square" lIns="91440" tIns="45720" rIns="91440" bIns="45720" numCol="1" spcCol="0" rtlCol="0" fromWordArt="0" anchor="ctr" anchorCtr="0" forceAA="0" compatLnSpc="1">
+                        <a:prstTxWarp prst="textNoShape">
+                          <a:avLst/>
+                        </a:prstTxWarp>
+                        <a:noAutofit/>
+                      </wps:bodyPr>
+                    </wps:wsp>
+                  </a:graphicData>
+                </a:graphic>
+              </wp:anchor>
+            </w:drawing>
+          </mc:Choice>
+          <mc:Fallback>
+            <w:pict>
+              <v:rect w14:anchorId="05F33971" id="Rectangle 22" o:spid="_x0000_s1026" style="position:absolute;margin-left:-.4pt;margin-top:109.1pt;width:273.6pt;height:32.85pt;z-index:251716608;visibility:visible;mso-wrap-style:square;mso-wrap-distance-left:9pt;mso-wrap-distance-top:0;mso-wrap-distance-right:9pt;mso-wrap-distance-bottom:0;mso-position-horizontal:absolute;mso-position-horizontal-relative:text;mso-position-vertical:absolute;mso-position-vertical-relative:text;v-text-anchor:middle" o:gfxdata="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" filled="f" strokecolor="red" strokeweight="1pt"/>
+            </w:pict>
+          </mc:Fallback>
+        </mc:AlternateContent>
+      </w:r>
+      <w:r>
+        <w:rPr>
+          <w:noProof/>
+          <w:lang w:val="es-CO" w:eastAsia="es-CO"/>
+        </w:rPr>
+        <w:drawing>
+          <wp:inline distT="0" distB="0" distL="0" distR="0" wp14:anchorId="33C91AFA" wp14:editId="451CCA3A">
+            <wp:extent cx="5440680" cy="3665220"/>
+            <wp:effectExtent l="0" t="0" r="7620" b="0"/>
+            <wp:docPr id="2" name="Imagen 2"/>
+            <wp:cNvGraphicFramePr>
+              <a:graphicFrameLocks xmlns:a="http://schemas.openxmlformats.org/drawingml/2006/main" noChangeAspect="1"/>
+            </wp:cNvGraphicFramePr>
+            <a:graphic xmlns:a="http://schemas.openxmlformats.org/drawingml/2006/main">
+              <a:graphicData uri="http://schemas.openxmlformats.org/drawingml/2006/picture">
+                <pic:pic xmlns:pic="http://schemas.openxmlformats.org/drawingml/2006/picture">
+                  <pic:nvPicPr>
+                    <pic:cNvPr id="1" name=""/>
+                    <pic:cNvPicPr/>
+                  </pic:nvPicPr>
+                  <pic:blipFill rotWithShape="1">
+                    <a:blip r:embed="rId8"/>
+                    <a:srcRect t="5768" r="35371" b="19482"/>
+                    <a:stretch/>
+                  </pic:blipFill>
+                  <pic:spPr bwMode="auto">
+                    <a:xfrm>
+                      <a:off x="0" y="0"/>
+                      <a:ext cx="5440680" cy="3665220"/>
+                    </a:xfrm>
+                    <a:prstGeom prst="rect">
+                      <a:avLst/>
+                    </a:prstGeom>
+                    <a:ln>
+                      <a:noFill/>
+                    </a:ln>
+                    <a:extLst>
+                      <a:ext uri="{53640926-AAD7-44D8-BBD7-CCE9431645EC}">
+                        <a14:shadowObscured xmlns:a14="http://schemas.microsoft.com/office/drawing/2010/main"/>
+                      </a:ext>
+                    </a:extLst>
+                  </pic:spPr>
+                </pic:pic>
+              </a:graphicData>
+            </a:graphic>
+          </wp:inline>
+        </w:drawing>
+      </w:r>
+    </w:p>
+    <w:p>
+      <w:bookmarkStart w:id="0" w:name="_GoBack"/>
+      <w:bookmarkEnd w:id="0"/>
     </w:p>
     <w:sectPr>
       <w:pgSz w:w="11906" w:h="16838"/>

</xml_diff>